<commit_message>
nuget packages updated + excel package
</commit_message>
<xml_diff>
--- a/Реализация функционала.docx
+++ b/Реализация функционала.docx
@@ -541,6 +541,7 @@
               <w:bottom w:val="nil"/>
               <w:right w:val="nil"/>
             </w:tcBorders>
+            <w:shd w:val="clear" w:color="auto" w:fill="FFC000" w:themeFill="accent4"/>
             <w:tcMar>
               <w:top w:w="0" w:type="dxa"/>
               <w:left w:w="113" w:type="dxa"/>
@@ -563,6 +564,7 @@
               <w:bottom w:val="nil"/>
               <w:right w:val="single" w:sz="6" w:space="0" w:color="000000"/>
             </w:tcBorders>
+            <w:shd w:val="clear" w:color="auto" w:fill="FFC000" w:themeFill="accent4"/>
             <w:tcMar>
               <w:top w:w="0" w:type="dxa"/>
               <w:left w:w="113" w:type="dxa"/>
@@ -585,27 +587,26 @@
               <w:bottom w:val="nil"/>
               <w:right w:val="single" w:sz="6" w:space="0" w:color="000000"/>
             </w:tcBorders>
-            <w:tcMar>
-              <w:top w:w="0" w:type="dxa"/>
-              <w:left w:w="113" w:type="dxa"/>
-              <w:bottom w:w="0" w:type="dxa"/>
-              <w:right w:w="113" w:type="dxa"/>
-            </w:tcMar>
-          </w:tcPr>
-          <w:p>
-            <w:pPr>
-              <w:rPr>
-                <w:rFonts w:asciiTheme="minorHAnsi" w:hAnsiTheme="minorHAnsi"/>
-              </w:rPr>
-            </w:pPr>
-            <w:proofErr w:type="spellStart"/>
+            <w:shd w:val="clear" w:color="auto" w:fill="FFC000" w:themeFill="accent4"/>
+            <w:tcMar>
+              <w:top w:w="0" w:type="dxa"/>
+              <w:left w:w="113" w:type="dxa"/>
+              <w:bottom w:w="0" w:type="dxa"/>
+              <w:right w:w="113" w:type="dxa"/>
+            </w:tcMar>
+          </w:tcPr>
+          <w:p>
+            <w:pPr>
+              <w:rPr>
+                <w:rFonts w:asciiTheme="minorHAnsi" w:hAnsiTheme="minorHAnsi"/>
+              </w:rPr>
+            </w:pPr>
             <w:r>
               <w:rPr>
                 <w:rFonts w:asciiTheme="minorHAnsi" w:hAnsiTheme="minorHAnsi"/>
               </w:rPr>
               <w:t>Сандаара</w:t>
             </w:r>
-            <w:proofErr w:type="spellEnd"/>
           </w:p>
         </w:tc>
         <w:tc>
@@ -617,6 +618,7 @@
               <w:bottom w:val="nil"/>
               <w:right w:val="single" w:sz="6" w:space="0" w:color="000000"/>
             </w:tcBorders>
+            <w:shd w:val="clear" w:color="auto" w:fill="FFC000" w:themeFill="accent4"/>
             <w:tcMar>
               <w:top w:w="0" w:type="dxa"/>
               <w:left w:w="113" w:type="dxa"/>
@@ -649,6 +651,7 @@
               <w:bottom w:val="nil"/>
               <w:right w:val="nil"/>
             </w:tcBorders>
+            <w:shd w:val="clear" w:color="auto" w:fill="70AD47" w:themeFill="accent6"/>
             <w:tcMar>
               <w:top w:w="0" w:type="dxa"/>
               <w:left w:w="113" w:type="dxa"/>
@@ -671,6 +674,7 @@
               <w:bottom w:val="nil"/>
               <w:right w:val="single" w:sz="6" w:space="0" w:color="000000"/>
             </w:tcBorders>
+            <w:shd w:val="clear" w:color="auto" w:fill="70AD47" w:themeFill="accent6"/>
             <w:tcMar>
               <w:top w:w="0" w:type="dxa"/>
               <w:left w:w="113" w:type="dxa"/>
@@ -695,6 +699,7 @@
               <w:bottom w:val="nil"/>
               <w:right w:val="single" w:sz="6" w:space="0" w:color="000000"/>
             </w:tcBorders>
+            <w:shd w:val="clear" w:color="auto" w:fill="70AD47" w:themeFill="accent6"/>
             <w:tcMar>
               <w:top w:w="0" w:type="dxa"/>
               <w:left w:w="113" w:type="dxa"/>
@@ -725,6 +730,7 @@
               <w:bottom w:val="nil"/>
               <w:right w:val="single" w:sz="6" w:space="0" w:color="000000"/>
             </w:tcBorders>
+            <w:shd w:val="clear" w:color="auto" w:fill="70AD47" w:themeFill="accent6"/>
             <w:tcMar>
               <w:top w:w="0" w:type="dxa"/>
               <w:left w:w="113" w:type="dxa"/>
@@ -757,6 +763,7 @@
               <w:bottom w:val="nil"/>
               <w:right w:val="nil"/>
             </w:tcBorders>
+            <w:shd w:val="clear" w:color="auto" w:fill="70AD47" w:themeFill="accent6"/>
             <w:tcMar>
               <w:top w:w="0" w:type="dxa"/>
               <w:left w:w="113" w:type="dxa"/>
@@ -779,6 +786,7 @@
               <w:bottom w:val="nil"/>
               <w:right w:val="single" w:sz="6" w:space="0" w:color="000000"/>
             </w:tcBorders>
+            <w:shd w:val="clear" w:color="auto" w:fill="70AD47" w:themeFill="accent6"/>
             <w:tcMar>
               <w:top w:w="0" w:type="dxa"/>
               <w:left w:w="113" w:type="dxa"/>
@@ -803,27 +811,26 @@
               <w:bottom w:val="nil"/>
               <w:right w:val="single" w:sz="6" w:space="0" w:color="000000"/>
             </w:tcBorders>
-            <w:tcMar>
-              <w:top w:w="0" w:type="dxa"/>
-              <w:left w:w="113" w:type="dxa"/>
-              <w:bottom w:w="0" w:type="dxa"/>
-              <w:right w:w="113" w:type="dxa"/>
-            </w:tcMar>
-          </w:tcPr>
-          <w:p>
-            <w:pPr>
-              <w:rPr>
-                <w:rFonts w:asciiTheme="minorHAnsi" w:hAnsiTheme="minorHAnsi"/>
-              </w:rPr>
-            </w:pPr>
-            <w:proofErr w:type="spellStart"/>
+            <w:shd w:val="clear" w:color="auto" w:fill="70AD47" w:themeFill="accent6"/>
+            <w:tcMar>
+              <w:top w:w="0" w:type="dxa"/>
+              <w:left w:w="113" w:type="dxa"/>
+              <w:bottom w:w="0" w:type="dxa"/>
+              <w:right w:w="113" w:type="dxa"/>
+            </w:tcMar>
+          </w:tcPr>
+          <w:p>
+            <w:pPr>
+              <w:rPr>
+                <w:rFonts w:asciiTheme="minorHAnsi" w:hAnsiTheme="minorHAnsi"/>
+              </w:rPr>
+            </w:pPr>
             <w:r>
               <w:rPr>
                 <w:rFonts w:asciiTheme="minorHAnsi" w:hAnsiTheme="minorHAnsi"/>
               </w:rPr>
               <w:t>Сандаара</w:t>
             </w:r>
-            <w:proofErr w:type="spellEnd"/>
           </w:p>
         </w:tc>
         <w:tc>
@@ -835,6 +842,7 @@
               <w:bottom w:val="nil"/>
               <w:right w:val="single" w:sz="6" w:space="0" w:color="000000"/>
             </w:tcBorders>
+            <w:shd w:val="clear" w:color="auto" w:fill="70AD47" w:themeFill="accent6"/>
             <w:tcMar>
               <w:top w:w="0" w:type="dxa"/>
               <w:left w:w="113" w:type="dxa"/>
@@ -867,6 +875,7 @@
               <w:bottom w:val="nil"/>
               <w:right w:val="nil"/>
             </w:tcBorders>
+            <w:shd w:val="clear" w:color="auto" w:fill="FFC000" w:themeFill="accent4"/>
             <w:tcMar>
               <w:top w:w="0" w:type="dxa"/>
               <w:left w:w="113" w:type="dxa"/>
@@ -889,6 +898,7 @@
               <w:bottom w:val="nil"/>
               <w:right w:val="single" w:sz="6" w:space="0" w:color="000000"/>
             </w:tcBorders>
+            <w:shd w:val="clear" w:color="auto" w:fill="FFC000" w:themeFill="accent4"/>
             <w:tcMar>
               <w:top w:w="0" w:type="dxa"/>
               <w:left w:w="113" w:type="dxa"/>
@@ -913,6 +923,7 @@
               <w:bottom w:val="nil"/>
               <w:right w:val="single" w:sz="6" w:space="0" w:color="000000"/>
             </w:tcBorders>
+            <w:shd w:val="clear" w:color="auto" w:fill="FFC000" w:themeFill="accent4"/>
             <w:tcMar>
               <w:top w:w="0" w:type="dxa"/>
               <w:left w:w="113" w:type="dxa"/>
@@ -943,6 +954,7 @@
               <w:bottom w:val="nil"/>
               <w:right w:val="single" w:sz="6" w:space="0" w:color="000000"/>
             </w:tcBorders>
+            <w:shd w:val="clear" w:color="auto" w:fill="FFC000" w:themeFill="accent4"/>
             <w:tcMar>
               <w:top w:w="0" w:type="dxa"/>
               <w:left w:w="113" w:type="dxa"/>
@@ -975,6 +987,7 @@
               <w:bottom w:val="nil"/>
               <w:right w:val="nil"/>
             </w:tcBorders>
+            <w:shd w:val="clear" w:color="auto" w:fill="70AD47" w:themeFill="accent6"/>
             <w:tcMar>
               <w:top w:w="0" w:type="dxa"/>
               <w:left w:w="113" w:type="dxa"/>
@@ -997,6 +1010,7 @@
               <w:bottom w:val="nil"/>
               <w:right w:val="single" w:sz="6" w:space="0" w:color="000000"/>
             </w:tcBorders>
+            <w:shd w:val="clear" w:color="auto" w:fill="70AD47" w:themeFill="accent6"/>
             <w:tcMar>
               <w:top w:w="0" w:type="dxa"/>
               <w:left w:w="113" w:type="dxa"/>
@@ -1021,27 +1035,26 @@
               <w:bottom w:val="nil"/>
               <w:right w:val="single" w:sz="6" w:space="0" w:color="000000"/>
             </w:tcBorders>
-            <w:tcMar>
-              <w:top w:w="0" w:type="dxa"/>
-              <w:left w:w="113" w:type="dxa"/>
-              <w:bottom w:w="0" w:type="dxa"/>
-              <w:right w:w="113" w:type="dxa"/>
-            </w:tcMar>
-          </w:tcPr>
-          <w:p>
-            <w:pPr>
-              <w:rPr>
-                <w:rFonts w:asciiTheme="minorHAnsi" w:hAnsiTheme="minorHAnsi"/>
-              </w:rPr>
-            </w:pPr>
-            <w:proofErr w:type="spellStart"/>
+            <w:shd w:val="clear" w:color="auto" w:fill="70AD47" w:themeFill="accent6"/>
+            <w:tcMar>
+              <w:top w:w="0" w:type="dxa"/>
+              <w:left w:w="113" w:type="dxa"/>
+              <w:bottom w:w="0" w:type="dxa"/>
+              <w:right w:w="113" w:type="dxa"/>
+            </w:tcMar>
+          </w:tcPr>
+          <w:p>
+            <w:pPr>
+              <w:rPr>
+                <w:rFonts w:asciiTheme="minorHAnsi" w:hAnsiTheme="minorHAnsi"/>
+              </w:rPr>
+            </w:pPr>
             <w:r>
               <w:rPr>
                 <w:rFonts w:asciiTheme="minorHAnsi" w:hAnsiTheme="minorHAnsi"/>
               </w:rPr>
               <w:t>Сандаара</w:t>
             </w:r>
-            <w:proofErr w:type="spellEnd"/>
           </w:p>
         </w:tc>
         <w:tc>
@@ -1053,6 +1066,7 @@
               <w:bottom w:val="nil"/>
               <w:right w:val="single" w:sz="6" w:space="0" w:color="000000"/>
             </w:tcBorders>
+            <w:shd w:val="clear" w:color="auto" w:fill="70AD47" w:themeFill="accent6"/>
             <w:tcMar>
               <w:top w:w="0" w:type="dxa"/>
               <w:left w:w="113" w:type="dxa"/>
@@ -1085,6 +1099,7 @@
               <w:bottom w:val="nil"/>
               <w:right w:val="nil"/>
             </w:tcBorders>
+            <w:shd w:val="clear" w:color="auto" w:fill="FFC000" w:themeFill="accent4"/>
             <w:tcMar>
               <w:top w:w="0" w:type="dxa"/>
               <w:left w:w="113" w:type="dxa"/>
@@ -1107,6 +1122,7 @@
               <w:bottom w:val="nil"/>
               <w:right w:val="single" w:sz="6" w:space="0" w:color="000000"/>
             </w:tcBorders>
+            <w:shd w:val="clear" w:color="auto" w:fill="FFC000" w:themeFill="accent4"/>
             <w:tcMar>
               <w:top w:w="0" w:type="dxa"/>
               <w:left w:w="113" w:type="dxa"/>
@@ -1131,6 +1147,7 @@
               <w:bottom w:val="nil"/>
               <w:right w:val="single" w:sz="6" w:space="0" w:color="000000"/>
             </w:tcBorders>
+            <w:shd w:val="clear" w:color="auto" w:fill="FFC000" w:themeFill="accent4"/>
             <w:tcMar>
               <w:top w:w="0" w:type="dxa"/>
               <w:left w:w="113" w:type="dxa"/>
@@ -1161,6 +1178,7 @@
               <w:bottom w:val="nil"/>
               <w:right w:val="single" w:sz="6" w:space="0" w:color="000000"/>
             </w:tcBorders>
+            <w:shd w:val="clear" w:color="auto" w:fill="FFC000" w:themeFill="accent4"/>
             <w:tcMar>
               <w:top w:w="0" w:type="dxa"/>
               <w:left w:w="113" w:type="dxa"/>
@@ -1193,6 +1211,7 @@
               <w:bottom w:val="nil"/>
               <w:right w:val="nil"/>
             </w:tcBorders>
+            <w:shd w:val="clear" w:color="auto" w:fill="70AD47" w:themeFill="accent6"/>
             <w:tcMar>
               <w:top w:w="0" w:type="dxa"/>
               <w:left w:w="113" w:type="dxa"/>
@@ -1215,6 +1234,7 @@
               <w:bottom w:val="nil"/>
               <w:right w:val="single" w:sz="6" w:space="0" w:color="000000"/>
             </w:tcBorders>
+            <w:shd w:val="clear" w:color="auto" w:fill="70AD47" w:themeFill="accent6"/>
             <w:tcMar>
               <w:top w:w="0" w:type="dxa"/>
               <w:left w:w="113" w:type="dxa"/>
@@ -1239,6 +1259,7 @@
               <w:bottom w:val="nil"/>
               <w:right w:val="single" w:sz="6" w:space="0" w:color="000000"/>
             </w:tcBorders>
+            <w:shd w:val="clear" w:color="auto" w:fill="70AD47" w:themeFill="accent6"/>
             <w:tcMar>
               <w:top w:w="0" w:type="dxa"/>
               <w:left w:w="113" w:type="dxa"/>
@@ -1269,6 +1290,7 @@
               <w:bottom w:val="nil"/>
               <w:right w:val="single" w:sz="6" w:space="0" w:color="000000"/>
             </w:tcBorders>
+            <w:shd w:val="clear" w:color="auto" w:fill="70AD47" w:themeFill="accent6"/>
             <w:tcMar>
               <w:top w:w="0" w:type="dxa"/>
               <w:left w:w="113" w:type="dxa"/>
@@ -1301,6 +1323,7 @@
               <w:bottom w:val="nil"/>
               <w:right w:val="nil"/>
             </w:tcBorders>
+            <w:shd w:val="clear" w:color="auto" w:fill="70AD47" w:themeFill="accent6"/>
             <w:tcMar>
               <w:top w:w="0" w:type="dxa"/>
               <w:left w:w="113" w:type="dxa"/>
@@ -1323,6 +1346,7 @@
               <w:bottom w:val="nil"/>
               <w:right w:val="single" w:sz="6" w:space="0" w:color="000000"/>
             </w:tcBorders>
+            <w:shd w:val="clear" w:color="auto" w:fill="70AD47" w:themeFill="accent6"/>
             <w:tcMar>
               <w:top w:w="0" w:type="dxa"/>
               <w:left w:w="113" w:type="dxa"/>
@@ -1347,27 +1371,26 @@
               <w:bottom w:val="nil"/>
               <w:right w:val="single" w:sz="6" w:space="0" w:color="000000"/>
             </w:tcBorders>
-            <w:tcMar>
-              <w:top w:w="0" w:type="dxa"/>
-              <w:left w:w="113" w:type="dxa"/>
-              <w:bottom w:w="0" w:type="dxa"/>
-              <w:right w:w="113" w:type="dxa"/>
-            </w:tcMar>
-          </w:tcPr>
-          <w:p>
-            <w:pPr>
-              <w:rPr>
-                <w:rFonts w:asciiTheme="minorHAnsi" w:hAnsiTheme="minorHAnsi"/>
-              </w:rPr>
-            </w:pPr>
-            <w:proofErr w:type="spellStart"/>
+            <w:shd w:val="clear" w:color="auto" w:fill="70AD47" w:themeFill="accent6"/>
+            <w:tcMar>
+              <w:top w:w="0" w:type="dxa"/>
+              <w:left w:w="113" w:type="dxa"/>
+              <w:bottom w:w="0" w:type="dxa"/>
+              <w:right w:w="113" w:type="dxa"/>
+            </w:tcMar>
+          </w:tcPr>
+          <w:p>
+            <w:pPr>
+              <w:rPr>
+                <w:rFonts w:asciiTheme="minorHAnsi" w:hAnsiTheme="minorHAnsi"/>
+              </w:rPr>
+            </w:pPr>
             <w:r>
               <w:rPr>
                 <w:rFonts w:asciiTheme="minorHAnsi" w:hAnsiTheme="minorHAnsi"/>
               </w:rPr>
               <w:t>Сандаара</w:t>
             </w:r>
-            <w:proofErr w:type="spellEnd"/>
           </w:p>
         </w:tc>
         <w:tc>
@@ -1379,6 +1402,7 @@
               <w:bottom w:val="nil"/>
               <w:right w:val="single" w:sz="6" w:space="0" w:color="000000"/>
             </w:tcBorders>
+            <w:shd w:val="clear" w:color="auto" w:fill="70AD47" w:themeFill="accent6"/>
             <w:tcMar>
               <w:top w:w="0" w:type="dxa"/>
               <w:left w:w="113" w:type="dxa"/>
@@ -1411,6 +1435,7 @@
               <w:bottom w:val="nil"/>
               <w:right w:val="nil"/>
             </w:tcBorders>
+            <w:shd w:val="clear" w:color="auto" w:fill="70AD47" w:themeFill="accent6"/>
             <w:tcMar>
               <w:top w:w="0" w:type="dxa"/>
               <w:left w:w="113" w:type="dxa"/>
@@ -1433,6 +1458,7 @@
               <w:bottom w:val="nil"/>
               <w:right w:val="single" w:sz="6" w:space="0" w:color="000000"/>
             </w:tcBorders>
+            <w:shd w:val="clear" w:color="auto" w:fill="70AD47" w:themeFill="accent6"/>
             <w:tcMar>
               <w:top w:w="0" w:type="dxa"/>
               <w:left w:w="113" w:type="dxa"/>
@@ -1457,6 +1483,7 @@
               <w:bottom w:val="nil"/>
               <w:right w:val="single" w:sz="6" w:space="0" w:color="000000"/>
             </w:tcBorders>
+            <w:shd w:val="clear" w:color="auto" w:fill="70AD47" w:themeFill="accent6"/>
             <w:tcMar>
               <w:top w:w="0" w:type="dxa"/>
               <w:left w:w="113" w:type="dxa"/>
@@ -1487,6 +1514,7 @@
               <w:bottom w:val="nil"/>
               <w:right w:val="single" w:sz="6" w:space="0" w:color="000000"/>
             </w:tcBorders>
+            <w:shd w:val="clear" w:color="auto" w:fill="70AD47" w:themeFill="accent6"/>
             <w:tcMar>
               <w:top w:w="0" w:type="dxa"/>
               <w:left w:w="113" w:type="dxa"/>
@@ -1519,6 +1547,7 @@
               <w:bottom w:val="nil"/>
               <w:right w:val="nil"/>
             </w:tcBorders>
+            <w:shd w:val="clear" w:color="auto" w:fill="70AD47" w:themeFill="accent6"/>
             <w:tcMar>
               <w:top w:w="0" w:type="dxa"/>
               <w:left w:w="113" w:type="dxa"/>
@@ -1541,6 +1570,7 @@
               <w:bottom w:val="nil"/>
               <w:right w:val="single" w:sz="6" w:space="0" w:color="000000"/>
             </w:tcBorders>
+            <w:shd w:val="clear" w:color="auto" w:fill="70AD47" w:themeFill="accent6"/>
             <w:tcMar>
               <w:top w:w="0" w:type="dxa"/>
               <w:left w:w="113" w:type="dxa"/>
@@ -1565,27 +1595,26 @@
               <w:bottom w:val="nil"/>
               <w:right w:val="single" w:sz="6" w:space="0" w:color="000000"/>
             </w:tcBorders>
-            <w:tcMar>
-              <w:top w:w="0" w:type="dxa"/>
-              <w:left w:w="113" w:type="dxa"/>
-              <w:bottom w:w="0" w:type="dxa"/>
-              <w:right w:w="113" w:type="dxa"/>
-            </w:tcMar>
-          </w:tcPr>
-          <w:p>
-            <w:pPr>
-              <w:rPr>
-                <w:rFonts w:asciiTheme="minorHAnsi" w:hAnsiTheme="minorHAnsi"/>
-              </w:rPr>
-            </w:pPr>
-            <w:proofErr w:type="spellStart"/>
+            <w:shd w:val="clear" w:color="auto" w:fill="70AD47" w:themeFill="accent6"/>
+            <w:tcMar>
+              <w:top w:w="0" w:type="dxa"/>
+              <w:left w:w="113" w:type="dxa"/>
+              <w:bottom w:w="0" w:type="dxa"/>
+              <w:right w:w="113" w:type="dxa"/>
+            </w:tcMar>
+          </w:tcPr>
+          <w:p>
+            <w:pPr>
+              <w:rPr>
+                <w:rFonts w:asciiTheme="minorHAnsi" w:hAnsiTheme="minorHAnsi"/>
+              </w:rPr>
+            </w:pPr>
             <w:r>
               <w:rPr>
                 <w:rFonts w:asciiTheme="minorHAnsi" w:hAnsiTheme="minorHAnsi"/>
               </w:rPr>
               <w:t>Сандаара</w:t>
             </w:r>
-            <w:proofErr w:type="spellEnd"/>
           </w:p>
         </w:tc>
         <w:tc>
@@ -1597,6 +1626,7 @@
               <w:bottom w:val="nil"/>
               <w:right w:val="single" w:sz="6" w:space="0" w:color="000000"/>
             </w:tcBorders>
+            <w:shd w:val="clear" w:color="auto" w:fill="70AD47" w:themeFill="accent6"/>
             <w:tcMar>
               <w:top w:w="0" w:type="dxa"/>
               <w:left w:w="113" w:type="dxa"/>
@@ -1629,6 +1659,7 @@
               <w:bottom w:val="nil"/>
               <w:right w:val="nil"/>
             </w:tcBorders>
+            <w:shd w:val="clear" w:color="auto" w:fill="70AD47" w:themeFill="accent6"/>
             <w:tcMar>
               <w:top w:w="0" w:type="dxa"/>
               <w:left w:w="113" w:type="dxa"/>
@@ -1657,6 +1688,7 @@
               <w:bottom w:val="nil"/>
               <w:right w:val="single" w:sz="6" w:space="0" w:color="000000"/>
             </w:tcBorders>
+            <w:shd w:val="clear" w:color="auto" w:fill="70AD47" w:themeFill="accent6"/>
             <w:tcMar>
               <w:top w:w="0" w:type="dxa"/>
               <w:left w:w="113" w:type="dxa"/>
@@ -1687,27 +1719,26 @@
               <w:bottom w:val="nil"/>
               <w:right w:val="single" w:sz="6" w:space="0" w:color="000000"/>
             </w:tcBorders>
-            <w:tcMar>
-              <w:top w:w="0" w:type="dxa"/>
-              <w:left w:w="113" w:type="dxa"/>
-              <w:bottom w:w="0" w:type="dxa"/>
-              <w:right w:w="113" w:type="dxa"/>
-            </w:tcMar>
-          </w:tcPr>
-          <w:p>
-            <w:pPr>
-              <w:rPr>
-                <w:rFonts w:asciiTheme="minorHAnsi" w:hAnsiTheme="minorHAnsi"/>
-              </w:rPr>
-            </w:pPr>
-            <w:proofErr w:type="spellStart"/>
+            <w:shd w:val="clear" w:color="auto" w:fill="70AD47" w:themeFill="accent6"/>
+            <w:tcMar>
+              <w:top w:w="0" w:type="dxa"/>
+              <w:left w:w="113" w:type="dxa"/>
+              <w:bottom w:w="0" w:type="dxa"/>
+              <w:right w:w="113" w:type="dxa"/>
+            </w:tcMar>
+          </w:tcPr>
+          <w:p>
+            <w:pPr>
+              <w:rPr>
+                <w:rFonts w:asciiTheme="minorHAnsi" w:hAnsiTheme="minorHAnsi"/>
+              </w:rPr>
+            </w:pPr>
             <w:r>
               <w:rPr>
                 <w:rFonts w:asciiTheme="minorHAnsi" w:hAnsiTheme="minorHAnsi"/>
               </w:rPr>
               <w:t>Сандаара</w:t>
             </w:r>
-            <w:proofErr w:type="spellEnd"/>
           </w:p>
         </w:tc>
         <w:tc>
@@ -1719,6 +1750,7 @@
               <w:bottom w:val="nil"/>
               <w:right w:val="single" w:sz="6" w:space="0" w:color="000000"/>
             </w:tcBorders>
+            <w:shd w:val="clear" w:color="auto" w:fill="70AD47" w:themeFill="accent6"/>
             <w:tcMar>
               <w:top w:w="0" w:type="dxa"/>
               <w:left w:w="113" w:type="dxa"/>
@@ -1751,6 +1783,7 @@
               <w:bottom w:val="nil"/>
               <w:right w:val="nil"/>
             </w:tcBorders>
+            <w:shd w:val="clear" w:color="auto" w:fill="70AD47" w:themeFill="accent6"/>
             <w:tcMar>
               <w:top w:w="0" w:type="dxa"/>
               <w:left w:w="113" w:type="dxa"/>
@@ -1779,6 +1812,7 @@
               <w:bottom w:val="nil"/>
               <w:right w:val="single" w:sz="6" w:space="0" w:color="000000"/>
             </w:tcBorders>
+            <w:shd w:val="clear" w:color="auto" w:fill="70AD47" w:themeFill="accent6"/>
             <w:tcMar>
               <w:top w:w="0" w:type="dxa"/>
               <w:left w:w="113" w:type="dxa"/>
@@ -1809,6 +1843,7 @@
               <w:bottom w:val="nil"/>
               <w:right w:val="single" w:sz="6" w:space="0" w:color="000000"/>
             </w:tcBorders>
+            <w:shd w:val="clear" w:color="auto" w:fill="70AD47" w:themeFill="accent6"/>
             <w:tcMar>
               <w:top w:w="0" w:type="dxa"/>
               <w:left w:w="113" w:type="dxa"/>
@@ -1839,6 +1874,7 @@
               <w:bottom w:val="nil"/>
               <w:right w:val="single" w:sz="6" w:space="0" w:color="000000"/>
             </w:tcBorders>
+            <w:shd w:val="clear" w:color="auto" w:fill="70AD47" w:themeFill="accent6"/>
             <w:tcMar>
               <w:top w:w="0" w:type="dxa"/>
               <w:left w:w="113" w:type="dxa"/>
@@ -1871,6 +1907,7 @@
               <w:bottom w:val="nil"/>
               <w:right w:val="nil"/>
             </w:tcBorders>
+            <w:shd w:val="clear" w:color="auto" w:fill="FFC000" w:themeFill="accent4"/>
             <w:tcMar>
               <w:top w:w="0" w:type="dxa"/>
               <w:left w:w="113" w:type="dxa"/>
@@ -1899,6 +1936,7 @@
               <w:bottom w:val="nil"/>
               <w:right w:val="single" w:sz="6" w:space="0" w:color="000000"/>
             </w:tcBorders>
+            <w:shd w:val="clear" w:color="auto" w:fill="FFC000" w:themeFill="accent4"/>
             <w:tcMar>
               <w:top w:w="0" w:type="dxa"/>
               <w:left w:w="113" w:type="dxa"/>
@@ -1929,6 +1967,7 @@
               <w:bottom w:val="nil"/>
               <w:right w:val="single" w:sz="6" w:space="0" w:color="000000"/>
             </w:tcBorders>
+            <w:shd w:val="clear" w:color="auto" w:fill="FFC000" w:themeFill="accent4"/>
             <w:tcMar>
               <w:top w:w="0" w:type="dxa"/>
               <w:left w:w="113" w:type="dxa"/>
@@ -1959,6 +1998,7 @@
               <w:bottom w:val="nil"/>
               <w:right w:val="single" w:sz="6" w:space="0" w:color="000000"/>
             </w:tcBorders>
+            <w:shd w:val="clear" w:color="auto" w:fill="FFC000" w:themeFill="accent4"/>
             <w:tcMar>
               <w:top w:w="0" w:type="dxa"/>
               <w:left w:w="113" w:type="dxa"/>
@@ -1991,6 +2031,7 @@
               <w:bottom w:val="nil"/>
               <w:right w:val="nil"/>
             </w:tcBorders>
+            <w:shd w:val="clear" w:color="auto" w:fill="FFC000" w:themeFill="accent4"/>
             <w:tcMar>
               <w:top w:w="0" w:type="dxa"/>
               <w:left w:w="113" w:type="dxa"/>
@@ -2019,6 +2060,7 @@
               <w:bottom w:val="nil"/>
               <w:right w:val="single" w:sz="6" w:space="0" w:color="000000"/>
             </w:tcBorders>
+            <w:shd w:val="clear" w:color="auto" w:fill="FFC000" w:themeFill="accent4"/>
             <w:tcMar>
               <w:top w:w="0" w:type="dxa"/>
               <w:left w:w="113" w:type="dxa"/>
@@ -2049,27 +2091,26 @@
               <w:bottom w:val="nil"/>
               <w:right w:val="single" w:sz="6" w:space="0" w:color="000000"/>
             </w:tcBorders>
-            <w:tcMar>
-              <w:top w:w="0" w:type="dxa"/>
-              <w:left w:w="113" w:type="dxa"/>
-              <w:bottom w:w="0" w:type="dxa"/>
-              <w:right w:w="113" w:type="dxa"/>
-            </w:tcMar>
-          </w:tcPr>
-          <w:p>
-            <w:pPr>
-              <w:rPr>
-                <w:rFonts w:asciiTheme="minorHAnsi" w:hAnsiTheme="minorHAnsi"/>
-              </w:rPr>
-            </w:pPr>
-            <w:proofErr w:type="spellStart"/>
+            <w:shd w:val="clear" w:color="auto" w:fill="FFC000" w:themeFill="accent4"/>
+            <w:tcMar>
+              <w:top w:w="0" w:type="dxa"/>
+              <w:left w:w="113" w:type="dxa"/>
+              <w:bottom w:w="0" w:type="dxa"/>
+              <w:right w:w="113" w:type="dxa"/>
+            </w:tcMar>
+          </w:tcPr>
+          <w:p>
+            <w:pPr>
+              <w:rPr>
+                <w:rFonts w:asciiTheme="minorHAnsi" w:hAnsiTheme="minorHAnsi"/>
+              </w:rPr>
+            </w:pPr>
             <w:r>
               <w:rPr>
                 <w:rFonts w:asciiTheme="minorHAnsi" w:hAnsiTheme="minorHAnsi"/>
               </w:rPr>
               <w:t>Сандаара</w:t>
             </w:r>
-            <w:proofErr w:type="spellEnd"/>
           </w:p>
         </w:tc>
         <w:tc>
@@ -2081,6 +2122,7 @@
               <w:bottom w:val="nil"/>
               <w:right w:val="single" w:sz="6" w:space="0" w:color="000000"/>
             </w:tcBorders>
+            <w:shd w:val="clear" w:color="auto" w:fill="FFC000" w:themeFill="accent4"/>
             <w:tcMar>
               <w:top w:w="0" w:type="dxa"/>
               <w:left w:w="113" w:type="dxa"/>
@@ -2113,6 +2155,7 @@
               <w:bottom w:val="nil"/>
               <w:right w:val="nil"/>
             </w:tcBorders>
+            <w:shd w:val="clear" w:color="auto" w:fill="FFC000" w:themeFill="accent4"/>
             <w:tcMar>
               <w:top w:w="0" w:type="dxa"/>
               <w:left w:w="113" w:type="dxa"/>
@@ -2141,6 +2184,7 @@
               <w:bottom w:val="nil"/>
               <w:right w:val="single" w:sz="6" w:space="0" w:color="000000"/>
             </w:tcBorders>
+            <w:shd w:val="clear" w:color="auto" w:fill="FFC000" w:themeFill="accent4"/>
             <w:tcMar>
               <w:top w:w="0" w:type="dxa"/>
               <w:left w:w="113" w:type="dxa"/>
@@ -2171,27 +2215,26 @@
               <w:bottom w:val="nil"/>
               <w:right w:val="single" w:sz="6" w:space="0" w:color="000000"/>
             </w:tcBorders>
-            <w:tcMar>
-              <w:top w:w="0" w:type="dxa"/>
-              <w:left w:w="113" w:type="dxa"/>
-              <w:bottom w:w="0" w:type="dxa"/>
-              <w:right w:w="113" w:type="dxa"/>
-            </w:tcMar>
-          </w:tcPr>
-          <w:p>
-            <w:pPr>
-              <w:rPr>
-                <w:rFonts w:asciiTheme="minorHAnsi" w:hAnsiTheme="minorHAnsi"/>
-              </w:rPr>
-            </w:pPr>
-            <w:proofErr w:type="spellStart"/>
+            <w:shd w:val="clear" w:color="auto" w:fill="FFC000" w:themeFill="accent4"/>
+            <w:tcMar>
+              <w:top w:w="0" w:type="dxa"/>
+              <w:left w:w="113" w:type="dxa"/>
+              <w:bottom w:w="0" w:type="dxa"/>
+              <w:right w:w="113" w:type="dxa"/>
+            </w:tcMar>
+          </w:tcPr>
+          <w:p>
+            <w:pPr>
+              <w:rPr>
+                <w:rFonts w:asciiTheme="minorHAnsi" w:hAnsiTheme="minorHAnsi"/>
+              </w:rPr>
+            </w:pPr>
             <w:r>
               <w:rPr>
                 <w:rFonts w:asciiTheme="minorHAnsi" w:hAnsiTheme="minorHAnsi"/>
               </w:rPr>
               <w:t>Сандаара</w:t>
             </w:r>
-            <w:proofErr w:type="spellEnd"/>
           </w:p>
         </w:tc>
         <w:tc>
@@ -2203,6 +2246,7 @@
               <w:bottom w:val="nil"/>
               <w:right w:val="single" w:sz="6" w:space="0" w:color="000000"/>
             </w:tcBorders>
+            <w:shd w:val="clear" w:color="auto" w:fill="FFC000" w:themeFill="accent4"/>
             <w:tcMar>
               <w:top w:w="0" w:type="dxa"/>
               <w:left w:w="113" w:type="dxa"/>
@@ -2235,6 +2279,7 @@
               <w:bottom w:val="nil"/>
               <w:right w:val="nil"/>
             </w:tcBorders>
+            <w:shd w:val="clear" w:color="auto" w:fill="70AD47" w:themeFill="accent6"/>
             <w:tcMar>
               <w:top w:w="0" w:type="dxa"/>
               <w:left w:w="113" w:type="dxa"/>
@@ -2263,6 +2308,7 @@
               <w:bottom w:val="nil"/>
               <w:right w:val="single" w:sz="6" w:space="0" w:color="000000"/>
             </w:tcBorders>
+            <w:shd w:val="clear" w:color="auto" w:fill="70AD47" w:themeFill="accent6"/>
             <w:tcMar>
               <w:top w:w="0" w:type="dxa"/>
               <w:left w:w="113" w:type="dxa"/>
@@ -2293,6 +2339,7 @@
               <w:bottom w:val="nil"/>
               <w:right w:val="single" w:sz="6" w:space="0" w:color="000000"/>
             </w:tcBorders>
+            <w:shd w:val="clear" w:color="auto" w:fill="70AD47" w:themeFill="accent6"/>
             <w:tcMar>
               <w:top w:w="0" w:type="dxa"/>
               <w:left w:w="113" w:type="dxa"/>
@@ -2323,6 +2370,7 @@
               <w:bottom w:val="nil"/>
               <w:right w:val="single" w:sz="6" w:space="0" w:color="000000"/>
             </w:tcBorders>
+            <w:shd w:val="clear" w:color="auto" w:fill="70AD47" w:themeFill="accent6"/>
             <w:tcMar>
               <w:top w:w="0" w:type="dxa"/>
               <w:left w:w="113" w:type="dxa"/>
@@ -2355,6 +2403,7 @@
               <w:bottom w:val="nil"/>
               <w:right w:val="nil"/>
             </w:tcBorders>
+            <w:shd w:val="clear" w:color="auto" w:fill="70AD47" w:themeFill="accent6"/>
             <w:tcMar>
               <w:top w:w="0" w:type="dxa"/>
               <w:left w:w="113" w:type="dxa"/>
@@ -2383,6 +2432,7 @@
               <w:bottom w:val="nil"/>
               <w:right w:val="single" w:sz="6" w:space="0" w:color="000000"/>
             </w:tcBorders>
+            <w:shd w:val="clear" w:color="auto" w:fill="70AD47" w:themeFill="accent6"/>
             <w:tcMar>
               <w:top w:w="0" w:type="dxa"/>
               <w:left w:w="113" w:type="dxa"/>
@@ -2413,6 +2463,7 @@
               <w:bottom w:val="nil"/>
               <w:right w:val="single" w:sz="6" w:space="0" w:color="000000"/>
             </w:tcBorders>
+            <w:shd w:val="clear" w:color="auto" w:fill="70AD47" w:themeFill="accent6"/>
             <w:tcMar>
               <w:top w:w="0" w:type="dxa"/>
               <w:left w:w="113" w:type="dxa"/>
@@ -2443,6 +2494,7 @@
               <w:bottom w:val="nil"/>
               <w:right w:val="single" w:sz="6" w:space="0" w:color="000000"/>
             </w:tcBorders>
+            <w:shd w:val="clear" w:color="auto" w:fill="70AD47" w:themeFill="accent6"/>
             <w:tcMar>
               <w:top w:w="0" w:type="dxa"/>
               <w:left w:w="113" w:type="dxa"/>
@@ -2475,6 +2527,7 @@
               <w:bottom w:val="nil"/>
               <w:right w:val="nil"/>
             </w:tcBorders>
+            <w:shd w:val="clear" w:color="auto" w:fill="FFC000" w:themeFill="accent4"/>
             <w:tcMar>
               <w:top w:w="0" w:type="dxa"/>
               <w:left w:w="113" w:type="dxa"/>
@@ -2503,6 +2556,7 @@
               <w:bottom w:val="nil"/>
               <w:right w:val="single" w:sz="6" w:space="0" w:color="000000"/>
             </w:tcBorders>
+            <w:shd w:val="clear" w:color="auto" w:fill="FFC000" w:themeFill="accent4"/>
             <w:tcMar>
               <w:top w:w="0" w:type="dxa"/>
               <w:left w:w="113" w:type="dxa"/>
@@ -2533,27 +2587,26 @@
               <w:bottom w:val="nil"/>
               <w:right w:val="single" w:sz="6" w:space="0" w:color="000000"/>
             </w:tcBorders>
-            <w:tcMar>
-              <w:top w:w="0" w:type="dxa"/>
-              <w:left w:w="113" w:type="dxa"/>
-              <w:bottom w:w="0" w:type="dxa"/>
-              <w:right w:w="113" w:type="dxa"/>
-            </w:tcMar>
-          </w:tcPr>
-          <w:p>
-            <w:pPr>
-              <w:rPr>
-                <w:rFonts w:asciiTheme="minorHAnsi" w:hAnsiTheme="minorHAnsi"/>
-              </w:rPr>
-            </w:pPr>
-            <w:proofErr w:type="spellStart"/>
+            <w:shd w:val="clear" w:color="auto" w:fill="FFC000" w:themeFill="accent4"/>
+            <w:tcMar>
+              <w:top w:w="0" w:type="dxa"/>
+              <w:left w:w="113" w:type="dxa"/>
+              <w:bottom w:w="0" w:type="dxa"/>
+              <w:right w:w="113" w:type="dxa"/>
+            </w:tcMar>
+          </w:tcPr>
+          <w:p>
+            <w:pPr>
+              <w:rPr>
+                <w:rFonts w:asciiTheme="minorHAnsi" w:hAnsiTheme="minorHAnsi"/>
+              </w:rPr>
+            </w:pPr>
             <w:r>
               <w:rPr>
                 <w:rFonts w:asciiTheme="minorHAnsi" w:hAnsiTheme="minorHAnsi"/>
               </w:rPr>
               <w:t>Сандаара</w:t>
             </w:r>
-            <w:proofErr w:type="spellEnd"/>
           </w:p>
         </w:tc>
         <w:tc>
@@ -2565,6 +2618,7 @@
               <w:bottom w:val="nil"/>
               <w:right w:val="single" w:sz="6" w:space="0" w:color="000000"/>
             </w:tcBorders>
+            <w:shd w:val="clear" w:color="auto" w:fill="FFC000" w:themeFill="accent4"/>
             <w:tcMar>
               <w:top w:w="0" w:type="dxa"/>
               <w:left w:w="113" w:type="dxa"/>
@@ -2656,14 +2710,12 @@
                 <w:rFonts w:asciiTheme="minorHAnsi" w:hAnsiTheme="minorHAnsi"/>
               </w:rPr>
             </w:pPr>
-            <w:proofErr w:type="spellStart"/>
             <w:r>
               <w:rPr>
                 <w:rFonts w:asciiTheme="minorHAnsi" w:hAnsiTheme="minorHAnsi"/>
               </w:rPr>
               <w:t>Сандаара</w:t>
             </w:r>
-            <w:proofErr w:type="spellEnd"/>
           </w:p>
         </w:tc>
         <w:tc>
@@ -2982,14 +3034,12 @@
                 <w:rFonts w:asciiTheme="minorHAnsi" w:hAnsiTheme="minorHAnsi"/>
               </w:rPr>
             </w:pPr>
-            <w:proofErr w:type="spellStart"/>
             <w:r>
               <w:rPr>
                 <w:rFonts w:asciiTheme="minorHAnsi" w:hAnsiTheme="minorHAnsi"/>
               </w:rPr>
               <w:t>Сандаара</w:t>
             </w:r>
-            <w:proofErr w:type="spellEnd"/>
           </w:p>
         </w:tc>
         <w:tc>
@@ -3092,14 +3142,12 @@
                 <w:rFonts w:asciiTheme="minorHAnsi" w:hAnsiTheme="minorHAnsi"/>
               </w:rPr>
             </w:pPr>
-            <w:proofErr w:type="spellStart"/>
             <w:r>
               <w:rPr>
                 <w:rFonts w:asciiTheme="minorHAnsi" w:hAnsiTheme="minorHAnsi"/>
               </w:rPr>
               <w:t>Сандаара</w:t>
             </w:r>
-            <w:proofErr w:type="spellEnd"/>
           </w:p>
         </w:tc>
         <w:tc>
@@ -3251,6 +3299,7 @@
               <w:bottom w:val="nil"/>
               <w:right w:val="nil"/>
             </w:tcBorders>
+            <w:shd w:val="clear" w:color="auto" w:fill="FFC000" w:themeFill="accent4"/>
             <w:tcMar>
               <w:top w:w="0" w:type="dxa"/>
               <w:left w:w="113" w:type="dxa"/>
@@ -3273,6 +3322,7 @@
               <w:bottom w:val="nil"/>
               <w:right w:val="single" w:sz="6" w:space="0" w:color="000000"/>
             </w:tcBorders>
+            <w:shd w:val="clear" w:color="auto" w:fill="FFC000" w:themeFill="accent4"/>
             <w:tcMar>
               <w:top w:w="0" w:type="dxa"/>
               <w:left w:w="113" w:type="dxa"/>
@@ -3297,6 +3347,7 @@
               <w:bottom w:val="nil"/>
               <w:right w:val="single" w:sz="6" w:space="0" w:color="000000"/>
             </w:tcBorders>
+            <w:shd w:val="clear" w:color="auto" w:fill="FFC000" w:themeFill="accent4"/>
             <w:tcMar>
               <w:top w:w="0" w:type="dxa"/>
               <w:left w:w="113" w:type="dxa"/>
@@ -3327,6 +3378,7 @@
               <w:bottom w:val="nil"/>
               <w:right w:val="single" w:sz="6" w:space="0" w:color="000000"/>
             </w:tcBorders>
+            <w:shd w:val="clear" w:color="auto" w:fill="FFC000" w:themeFill="accent4"/>
             <w:tcMar>
               <w:top w:w="0" w:type="dxa"/>
               <w:left w:w="113" w:type="dxa"/>
@@ -3418,14 +3470,12 @@
                 <w:rFonts w:asciiTheme="minorHAnsi" w:hAnsiTheme="minorHAnsi"/>
               </w:rPr>
             </w:pPr>
-            <w:proofErr w:type="spellStart"/>
             <w:r>
               <w:rPr>
                 <w:rFonts w:asciiTheme="minorHAnsi" w:hAnsiTheme="minorHAnsi"/>
               </w:rPr>
               <w:t>Сандаара</w:t>
             </w:r>
-            <w:proofErr w:type="spellEnd"/>
           </w:p>
         </w:tc>
         <w:tc>
@@ -3528,14 +3578,12 @@
                 <w:rFonts w:asciiTheme="minorHAnsi" w:hAnsiTheme="minorHAnsi"/>
               </w:rPr>
             </w:pPr>
-            <w:proofErr w:type="spellStart"/>
             <w:r>
               <w:rPr>
                 <w:rFonts w:asciiTheme="minorHAnsi" w:hAnsiTheme="minorHAnsi"/>
               </w:rPr>
               <w:t>Сандаара</w:t>
             </w:r>
-            <w:proofErr w:type="spellEnd"/>
           </w:p>
         </w:tc>
         <w:tc>
@@ -3687,6 +3735,7 @@
               <w:bottom w:val="nil"/>
               <w:right w:val="nil"/>
             </w:tcBorders>
+            <w:shd w:val="clear" w:color="auto" w:fill="FFC000" w:themeFill="accent4"/>
             <w:tcMar>
               <w:top w:w="0" w:type="dxa"/>
               <w:left w:w="113" w:type="dxa"/>
@@ -3709,6 +3758,7 @@
               <w:bottom w:val="nil"/>
               <w:right w:val="single" w:sz="6" w:space="0" w:color="000000"/>
             </w:tcBorders>
+            <w:shd w:val="clear" w:color="auto" w:fill="FFC000" w:themeFill="accent4"/>
             <w:tcMar>
               <w:top w:w="0" w:type="dxa"/>
               <w:left w:w="113" w:type="dxa"/>
@@ -3733,6 +3783,7 @@
               <w:bottom w:val="nil"/>
               <w:right w:val="single" w:sz="6" w:space="0" w:color="000000"/>
             </w:tcBorders>
+            <w:shd w:val="clear" w:color="auto" w:fill="FFC000" w:themeFill="accent4"/>
             <w:tcMar>
               <w:top w:w="0" w:type="dxa"/>
               <w:left w:w="113" w:type="dxa"/>
@@ -3763,6 +3814,7 @@
               <w:bottom w:val="nil"/>
               <w:right w:val="single" w:sz="6" w:space="0" w:color="000000"/>
             </w:tcBorders>
+            <w:shd w:val="clear" w:color="auto" w:fill="FFC000" w:themeFill="accent4"/>
             <w:tcMar>
               <w:top w:w="0" w:type="dxa"/>
               <w:left w:w="113" w:type="dxa"/>
@@ -3854,14 +3906,12 @@
                 <w:rFonts w:asciiTheme="minorHAnsi" w:hAnsiTheme="minorHAnsi"/>
               </w:rPr>
             </w:pPr>
-            <w:proofErr w:type="spellStart"/>
             <w:r>
               <w:rPr>
                 <w:rFonts w:asciiTheme="minorHAnsi" w:hAnsiTheme="minorHAnsi"/>
               </w:rPr>
               <w:t>Сандаара</w:t>
             </w:r>
-            <w:proofErr w:type="spellEnd"/>
           </w:p>
         </w:tc>
         <w:tc>
@@ -3964,14 +4014,12 @@
                 <w:rFonts w:asciiTheme="minorHAnsi" w:hAnsiTheme="minorHAnsi"/>
               </w:rPr>
             </w:pPr>
-            <w:proofErr w:type="spellStart"/>
             <w:r>
               <w:rPr>
                 <w:rFonts w:asciiTheme="minorHAnsi" w:hAnsiTheme="minorHAnsi"/>
               </w:rPr>
               <w:t>Сандаара</w:t>
             </w:r>
-            <w:proofErr w:type="spellEnd"/>
           </w:p>
         </w:tc>
         <w:tc>
@@ -4015,6 +4063,7 @@
               <w:bottom w:val="nil"/>
               <w:right w:val="nil"/>
             </w:tcBorders>
+            <w:shd w:val="clear" w:color="auto" w:fill="70AD47" w:themeFill="accent6"/>
             <w:tcMar>
               <w:top w:w="0" w:type="dxa"/>
               <w:left w:w="113" w:type="dxa"/>
@@ -4037,6 +4086,7 @@
               <w:bottom w:val="nil"/>
               <w:right w:val="single" w:sz="6" w:space="0" w:color="000000"/>
             </w:tcBorders>
+            <w:shd w:val="clear" w:color="auto" w:fill="70AD47" w:themeFill="accent6"/>
             <w:tcMar>
               <w:top w:w="0" w:type="dxa"/>
               <w:left w:w="113" w:type="dxa"/>
@@ -4061,6 +4111,7 @@
               <w:bottom w:val="nil"/>
               <w:right w:val="single" w:sz="6" w:space="0" w:color="000000"/>
             </w:tcBorders>
+            <w:shd w:val="clear" w:color="auto" w:fill="70AD47" w:themeFill="accent6"/>
             <w:tcMar>
               <w:top w:w="0" w:type="dxa"/>
               <w:left w:w="113" w:type="dxa"/>
@@ -4091,6 +4142,7 @@
               <w:bottom w:val="nil"/>
               <w:right w:val="single" w:sz="6" w:space="0" w:color="000000"/>
             </w:tcBorders>
+            <w:shd w:val="clear" w:color="auto" w:fill="70AD47" w:themeFill="accent6"/>
             <w:tcMar>
               <w:top w:w="0" w:type="dxa"/>
               <w:left w:w="113" w:type="dxa"/>
@@ -4123,6 +4175,7 @@
               <w:bottom w:val="nil"/>
               <w:right w:val="nil"/>
             </w:tcBorders>
+            <w:shd w:val="clear" w:color="auto" w:fill="70AD47" w:themeFill="accent6"/>
             <w:tcMar>
               <w:top w:w="0" w:type="dxa"/>
               <w:left w:w="113" w:type="dxa"/>
@@ -4145,6 +4198,7 @@
               <w:bottom w:val="nil"/>
               <w:right w:val="single" w:sz="6" w:space="0" w:color="000000"/>
             </w:tcBorders>
+            <w:shd w:val="clear" w:color="auto" w:fill="70AD47" w:themeFill="accent6"/>
             <w:tcMar>
               <w:top w:w="0" w:type="dxa"/>
               <w:left w:w="113" w:type="dxa"/>
@@ -4169,6 +4223,7 @@
               <w:bottom w:val="nil"/>
               <w:right w:val="single" w:sz="6" w:space="0" w:color="000000"/>
             </w:tcBorders>
+            <w:shd w:val="clear" w:color="auto" w:fill="70AD47" w:themeFill="accent6"/>
             <w:tcMar>
               <w:top w:w="0" w:type="dxa"/>
               <w:left w:w="113" w:type="dxa"/>
@@ -4199,6 +4254,7 @@
               <w:bottom w:val="nil"/>
               <w:right w:val="single" w:sz="6" w:space="0" w:color="000000"/>
             </w:tcBorders>
+            <w:shd w:val="clear" w:color="auto" w:fill="70AD47" w:themeFill="accent6"/>
             <w:tcMar>
               <w:top w:w="0" w:type="dxa"/>
               <w:left w:w="113" w:type="dxa"/>
@@ -4231,6 +4287,7 @@
               <w:bottom w:val="nil"/>
               <w:right w:val="nil"/>
             </w:tcBorders>
+            <w:shd w:val="clear" w:color="auto" w:fill="70AD47" w:themeFill="accent6"/>
             <w:tcMar>
               <w:top w:w="0" w:type="dxa"/>
               <w:left w:w="113" w:type="dxa"/>
@@ -4253,6 +4310,7 @@
               <w:bottom w:val="nil"/>
               <w:right w:val="single" w:sz="6" w:space="0" w:color="000000"/>
             </w:tcBorders>
+            <w:shd w:val="clear" w:color="auto" w:fill="70AD47" w:themeFill="accent6"/>
             <w:tcMar>
               <w:top w:w="0" w:type="dxa"/>
               <w:left w:w="113" w:type="dxa"/>
@@ -4277,27 +4335,26 @@
               <w:bottom w:val="nil"/>
               <w:right w:val="single" w:sz="6" w:space="0" w:color="000000"/>
             </w:tcBorders>
-            <w:tcMar>
-              <w:top w:w="0" w:type="dxa"/>
-              <w:left w:w="113" w:type="dxa"/>
-              <w:bottom w:w="0" w:type="dxa"/>
-              <w:right w:w="113" w:type="dxa"/>
-            </w:tcMar>
-          </w:tcPr>
-          <w:p>
-            <w:pPr>
-              <w:rPr>
-                <w:rFonts w:asciiTheme="minorHAnsi" w:hAnsiTheme="minorHAnsi"/>
-              </w:rPr>
-            </w:pPr>
-            <w:proofErr w:type="spellStart"/>
+            <w:shd w:val="clear" w:color="auto" w:fill="70AD47" w:themeFill="accent6"/>
+            <w:tcMar>
+              <w:top w:w="0" w:type="dxa"/>
+              <w:left w:w="113" w:type="dxa"/>
+              <w:bottom w:w="0" w:type="dxa"/>
+              <w:right w:w="113" w:type="dxa"/>
+            </w:tcMar>
+          </w:tcPr>
+          <w:p>
+            <w:pPr>
+              <w:rPr>
+                <w:rFonts w:asciiTheme="minorHAnsi" w:hAnsiTheme="minorHAnsi"/>
+              </w:rPr>
+            </w:pPr>
             <w:r>
               <w:rPr>
                 <w:rFonts w:asciiTheme="minorHAnsi" w:hAnsiTheme="minorHAnsi"/>
               </w:rPr>
               <w:t>Сандаара</w:t>
             </w:r>
-            <w:proofErr w:type="spellEnd"/>
           </w:p>
         </w:tc>
         <w:tc>
@@ -4309,6 +4366,7 @@
               <w:bottom w:val="nil"/>
               <w:right w:val="single" w:sz="6" w:space="0" w:color="000000"/>
             </w:tcBorders>
+            <w:shd w:val="clear" w:color="auto" w:fill="70AD47" w:themeFill="accent6"/>
             <w:tcMar>
               <w:top w:w="0" w:type="dxa"/>
               <w:left w:w="113" w:type="dxa"/>
@@ -4341,6 +4399,7 @@
               <w:bottom w:val="nil"/>
               <w:right w:val="nil"/>
             </w:tcBorders>
+            <w:shd w:val="clear" w:color="auto" w:fill="70AD47" w:themeFill="accent6"/>
             <w:tcMar>
               <w:top w:w="0" w:type="dxa"/>
               <w:left w:w="113" w:type="dxa"/>
@@ -4363,6 +4422,7 @@
               <w:bottom w:val="nil"/>
               <w:right w:val="single" w:sz="6" w:space="0" w:color="000000"/>
             </w:tcBorders>
+            <w:shd w:val="clear" w:color="auto" w:fill="70AD47" w:themeFill="accent6"/>
             <w:tcMar>
               <w:top w:w="0" w:type="dxa"/>
               <w:left w:w="113" w:type="dxa"/>
@@ -4387,27 +4447,26 @@
               <w:bottom w:val="nil"/>
               <w:right w:val="single" w:sz="6" w:space="0" w:color="000000"/>
             </w:tcBorders>
-            <w:tcMar>
-              <w:top w:w="0" w:type="dxa"/>
-              <w:left w:w="113" w:type="dxa"/>
-              <w:bottom w:w="0" w:type="dxa"/>
-              <w:right w:w="113" w:type="dxa"/>
-            </w:tcMar>
-          </w:tcPr>
-          <w:p>
-            <w:pPr>
-              <w:rPr>
-                <w:rFonts w:asciiTheme="minorHAnsi" w:hAnsiTheme="minorHAnsi"/>
-              </w:rPr>
-            </w:pPr>
-            <w:proofErr w:type="spellStart"/>
+            <w:shd w:val="clear" w:color="auto" w:fill="70AD47" w:themeFill="accent6"/>
+            <w:tcMar>
+              <w:top w:w="0" w:type="dxa"/>
+              <w:left w:w="113" w:type="dxa"/>
+              <w:bottom w:w="0" w:type="dxa"/>
+              <w:right w:w="113" w:type="dxa"/>
+            </w:tcMar>
+          </w:tcPr>
+          <w:p>
+            <w:pPr>
+              <w:rPr>
+                <w:rFonts w:asciiTheme="minorHAnsi" w:hAnsiTheme="minorHAnsi"/>
+              </w:rPr>
+            </w:pPr>
             <w:r>
               <w:rPr>
                 <w:rFonts w:asciiTheme="minorHAnsi" w:hAnsiTheme="minorHAnsi"/>
               </w:rPr>
               <w:t>Сандаара</w:t>
             </w:r>
-            <w:proofErr w:type="spellEnd"/>
           </w:p>
         </w:tc>
         <w:tc>
@@ -4419,6 +4478,7 @@
               <w:bottom w:val="nil"/>
               <w:right w:val="single" w:sz="6" w:space="0" w:color="000000"/>
             </w:tcBorders>
+            <w:shd w:val="clear" w:color="auto" w:fill="70AD47" w:themeFill="accent6"/>
             <w:tcMar>
               <w:top w:w="0" w:type="dxa"/>
               <w:left w:w="113" w:type="dxa"/>
@@ -4451,6 +4511,7 @@
               <w:bottom w:val="nil"/>
               <w:right w:val="nil"/>
             </w:tcBorders>
+            <w:shd w:val="clear" w:color="auto" w:fill="70AD47" w:themeFill="accent6"/>
             <w:tcMar>
               <w:top w:w="0" w:type="dxa"/>
               <w:left w:w="113" w:type="dxa"/>
@@ -4473,6 +4534,7 @@
               <w:bottom w:val="nil"/>
               <w:right w:val="single" w:sz="6" w:space="0" w:color="000000"/>
             </w:tcBorders>
+            <w:shd w:val="clear" w:color="auto" w:fill="70AD47" w:themeFill="accent6"/>
             <w:tcMar>
               <w:top w:w="0" w:type="dxa"/>
               <w:left w:w="113" w:type="dxa"/>
@@ -4497,6 +4559,7 @@
               <w:bottom w:val="nil"/>
               <w:right w:val="single" w:sz="6" w:space="0" w:color="000000"/>
             </w:tcBorders>
+            <w:shd w:val="clear" w:color="auto" w:fill="70AD47" w:themeFill="accent6"/>
             <w:tcMar>
               <w:top w:w="0" w:type="dxa"/>
               <w:left w:w="113" w:type="dxa"/>
@@ -4527,6 +4590,7 @@
               <w:bottom w:val="nil"/>
               <w:right w:val="single" w:sz="6" w:space="0" w:color="000000"/>
             </w:tcBorders>
+            <w:shd w:val="clear" w:color="auto" w:fill="70AD47" w:themeFill="accent6"/>
             <w:tcMar>
               <w:top w:w="0" w:type="dxa"/>
               <w:left w:w="113" w:type="dxa"/>
@@ -4559,6 +4623,7 @@
               <w:bottom w:val="nil"/>
               <w:right w:val="nil"/>
             </w:tcBorders>
+            <w:shd w:val="clear" w:color="auto" w:fill="70AD47" w:themeFill="accent6"/>
             <w:tcMar>
               <w:top w:w="0" w:type="dxa"/>
               <w:left w:w="113" w:type="dxa"/>
@@ -4581,6 +4646,7 @@
               <w:bottom w:val="nil"/>
               <w:right w:val="single" w:sz="6" w:space="0" w:color="000000"/>
             </w:tcBorders>
+            <w:shd w:val="clear" w:color="auto" w:fill="70AD47" w:themeFill="accent6"/>
             <w:tcMar>
               <w:top w:w="0" w:type="dxa"/>
               <w:left w:w="113" w:type="dxa"/>
@@ -4605,6 +4671,7 @@
               <w:bottom w:val="nil"/>
               <w:right w:val="single" w:sz="6" w:space="0" w:color="000000"/>
             </w:tcBorders>
+            <w:shd w:val="clear" w:color="auto" w:fill="70AD47" w:themeFill="accent6"/>
             <w:tcMar>
               <w:top w:w="0" w:type="dxa"/>
               <w:left w:w="113" w:type="dxa"/>
@@ -4635,6 +4702,7 @@
               <w:bottom w:val="nil"/>
               <w:right w:val="single" w:sz="6" w:space="0" w:color="000000"/>
             </w:tcBorders>
+            <w:shd w:val="clear" w:color="auto" w:fill="70AD47" w:themeFill="accent6"/>
             <w:tcMar>
               <w:top w:w="0" w:type="dxa"/>
               <w:left w:w="113" w:type="dxa"/>
@@ -4667,6 +4735,7 @@
               <w:bottom w:val="nil"/>
               <w:right w:val="nil"/>
             </w:tcBorders>
+            <w:shd w:val="clear" w:color="auto" w:fill="70AD47" w:themeFill="accent6"/>
             <w:tcMar>
               <w:top w:w="0" w:type="dxa"/>
               <w:left w:w="113" w:type="dxa"/>
@@ -4689,6 +4758,7 @@
               <w:bottom w:val="nil"/>
               <w:right w:val="single" w:sz="6" w:space="0" w:color="000000"/>
             </w:tcBorders>
+            <w:shd w:val="clear" w:color="auto" w:fill="70AD47" w:themeFill="accent6"/>
             <w:tcMar>
               <w:top w:w="0" w:type="dxa"/>
               <w:left w:w="113" w:type="dxa"/>
@@ -4713,27 +4783,26 @@
               <w:bottom w:val="nil"/>
               <w:right w:val="single" w:sz="6" w:space="0" w:color="000000"/>
             </w:tcBorders>
-            <w:tcMar>
-              <w:top w:w="0" w:type="dxa"/>
-              <w:left w:w="113" w:type="dxa"/>
-              <w:bottom w:w="0" w:type="dxa"/>
-              <w:right w:w="113" w:type="dxa"/>
-            </w:tcMar>
-          </w:tcPr>
-          <w:p>
-            <w:pPr>
-              <w:rPr>
-                <w:rFonts w:asciiTheme="minorHAnsi" w:hAnsiTheme="minorHAnsi"/>
-              </w:rPr>
-            </w:pPr>
-            <w:proofErr w:type="spellStart"/>
+            <w:shd w:val="clear" w:color="auto" w:fill="70AD47" w:themeFill="accent6"/>
+            <w:tcMar>
+              <w:top w:w="0" w:type="dxa"/>
+              <w:left w:w="113" w:type="dxa"/>
+              <w:bottom w:w="0" w:type="dxa"/>
+              <w:right w:w="113" w:type="dxa"/>
+            </w:tcMar>
+          </w:tcPr>
+          <w:p>
+            <w:pPr>
+              <w:rPr>
+                <w:rFonts w:asciiTheme="minorHAnsi" w:hAnsiTheme="minorHAnsi"/>
+              </w:rPr>
+            </w:pPr>
             <w:r>
               <w:rPr>
                 <w:rFonts w:asciiTheme="minorHAnsi" w:hAnsiTheme="minorHAnsi"/>
               </w:rPr>
               <w:t>Сандаара</w:t>
             </w:r>
-            <w:proofErr w:type="spellEnd"/>
           </w:p>
         </w:tc>
         <w:tc>
@@ -4745,6 +4814,7 @@
               <w:bottom w:val="nil"/>
               <w:right w:val="single" w:sz="6" w:space="0" w:color="000000"/>
             </w:tcBorders>
+            <w:shd w:val="clear" w:color="auto" w:fill="70AD47" w:themeFill="accent6"/>
             <w:tcMar>
               <w:top w:w="0" w:type="dxa"/>
               <w:left w:w="113" w:type="dxa"/>
@@ -4866,7 +4936,6 @@
                 <w:rFonts w:asciiTheme="minorHAnsi" w:hAnsiTheme="minorHAnsi"/>
               </w:rPr>
             </w:pPr>
-            <w:proofErr w:type="spellStart"/>
             <w:r>
               <w:rPr>
                 <w:rFonts w:asciiTheme="minorHAnsi" w:hAnsiTheme="minorHAnsi"/>
@@ -4874,7 +4943,6 @@
               <w:lastRenderedPageBreak/>
               <w:t>Сандаара</w:t>
             </w:r>
-            <w:proofErr w:type="spellEnd"/>
           </w:p>
         </w:tc>
         <w:tc>
@@ -5124,14 +5192,12 @@
                 <w:rFonts w:asciiTheme="minorHAnsi" w:hAnsiTheme="minorHAnsi"/>
               </w:rPr>
             </w:pPr>
-            <w:proofErr w:type="spellStart"/>
             <w:r>
               <w:rPr>
                 <w:rFonts w:asciiTheme="minorHAnsi" w:hAnsiTheme="minorHAnsi"/>
               </w:rPr>
               <w:t>Сандаара</w:t>
             </w:r>
-            <w:proofErr w:type="spellEnd"/>
           </w:p>
         </w:tc>
         <w:tc>
@@ -5537,14 +5603,12 @@
                 <w:rFonts w:asciiTheme="minorHAnsi" w:hAnsiTheme="minorHAnsi"/>
               </w:rPr>
             </w:pPr>
-            <w:proofErr w:type="spellStart"/>
             <w:r>
               <w:rPr>
                 <w:rFonts w:asciiTheme="minorHAnsi" w:hAnsiTheme="minorHAnsi"/>
               </w:rPr>
               <w:t>Сандаара</w:t>
             </w:r>
-            <w:proofErr w:type="spellEnd"/>
           </w:p>
         </w:tc>
       </w:tr>
@@ -5703,14 +5767,12 @@
                 <w:rFonts w:asciiTheme="minorHAnsi" w:hAnsiTheme="minorHAnsi"/>
               </w:rPr>
             </w:pPr>
-            <w:proofErr w:type="spellStart"/>
             <w:r>
               <w:rPr>
                 <w:rFonts w:asciiTheme="minorHAnsi" w:hAnsiTheme="minorHAnsi"/>
               </w:rPr>
               <w:t>Сандаара</w:t>
             </w:r>
-            <w:proofErr w:type="spellEnd"/>
           </w:p>
         </w:tc>
       </w:tr>
@@ -6732,7 +6794,7 @@
       </w:pPr>
     </w:lvl>
   </w:abstractNum>
-  <w:num w:numId="1">
+  <w:num w:numId="1" w16cid:durableId="1457485301">
     <w:abstractNumId w:val="0"/>
   </w:num>
 </w:numbering>

</xml_diff>